<commit_message>
Tesco - Nutrition Data - Machine learning
Ensemble - bagging , RandomSubSpace, boosting methods applied to nutrition dataset on Weka tool and reported.  Updated word and pdf files
</commit_message>
<xml_diff>
--- a/Tesco - Nutrition data - machine learning/Nilesh Harekal Nayak_21200475.docx
+++ b/Tesco - Nutrition data - machine learning/Nilesh Harekal Nayak_21200475.docx
@@ -27,23 +27,23 @@
     </w:p>
     <w:tbl>
       <w:tblPr>
-        <w:tblW w:w="6375" w:type="dxa"/>
+        <w:tblW w:w="7788" w:type="dxa"/>
         <w:tblInd w:w="113" w:type="dxa"/>
         <w:tblLook w:val="04A0" w:firstRow="1" w:lastRow="0" w:firstColumn="1" w:lastColumn="0" w:noHBand="0" w:noVBand="1"/>
       </w:tblPr>
       <w:tblGrid>
-        <w:gridCol w:w="1832"/>
-        <w:gridCol w:w="1389"/>
-        <w:gridCol w:w="1463"/>
-        <w:gridCol w:w="1691"/>
+        <w:gridCol w:w="2238"/>
+        <w:gridCol w:w="1697"/>
+        <w:gridCol w:w="1787"/>
+        <w:gridCol w:w="2066"/>
       </w:tblGrid>
       <w:tr>
         <w:trPr>
-          <w:trHeight w:val="249"/>
+          <w:trHeight w:val="205"/>
         </w:trPr>
         <w:tc>
           <w:tcPr>
-            <w:tcW w:w="1832" w:type="dxa"/>
+            <w:tcW w:w="2238" w:type="dxa"/>
             <w:tcBorders>
               <w:top w:val="single" w:sz="4" w:space="0" w:color="auto"/>
               <w:left w:val="single" w:sz="4" w:space="0" w:color="auto"/>
@@ -84,7 +84,7 @@
         </w:tc>
         <w:tc>
           <w:tcPr>
-            <w:tcW w:w="1389" w:type="dxa"/>
+            <w:tcW w:w="1697" w:type="dxa"/>
             <w:tcBorders>
               <w:top w:val="single" w:sz="4" w:space="0" w:color="auto"/>
               <w:left w:val="nil"/>
@@ -109,7 +109,6 @@
                 <w:lang w:eastAsia="en-IN"/>
               </w:rPr>
             </w:pPr>
-            <w:proofErr w:type="spellStart"/>
             <w:r>
               <w:rPr>
                 <w:rFonts w:ascii="Calibri" w:eastAsia="Times New Roman" w:hAnsi="Calibri" w:cs="Calibri"/>
@@ -120,10 +119,27 @@
                 <w:szCs w:val="16"/>
                 <w:lang w:eastAsia="en-IN"/>
               </w:rPr>
-              <w:t>weka</w:t>
-            </w:r>
-            <w:proofErr w:type="spellEnd"/>
-            <w:r>
+              <w:t>weka classifier</w:t>
+            </w:r>
+          </w:p>
+        </w:tc>
+        <w:tc>
+          <w:tcPr>
+            <w:tcW w:w="1787" w:type="dxa"/>
+            <w:tcBorders>
+              <w:top w:val="single" w:sz="4" w:space="0" w:color="auto"/>
+              <w:left w:val="nil"/>
+              <w:bottom w:val="single" w:sz="4" w:space="0" w:color="auto"/>
+              <w:right w:val="single" w:sz="4" w:space="0" w:color="auto"/>
+            </w:tcBorders>
+            <w:shd w:val="clear" w:color="auto" w:fill="auto"/>
+            <w:noWrap/>
+            <w:vAlign w:val="bottom"/>
+            <w:hideMark/>
+          </w:tcPr>
+          <w:p>
+            <w:pPr>
+              <w:spacing w:after="0" w:line="240" w:lineRule="auto"/>
               <w:rPr>
                 <w:rFonts w:ascii="Calibri" w:eastAsia="Times New Roman" w:hAnsi="Calibri" w:cs="Calibri"/>
                 <w:b/>
@@ -133,27 +149,8 @@
                 <w:szCs w:val="16"/>
                 <w:lang w:eastAsia="en-IN"/>
               </w:rPr>
-              <w:t xml:space="preserve"> classifier</w:t>
-            </w:r>
-          </w:p>
-        </w:tc>
-        <w:tc>
-          <w:tcPr>
-            <w:tcW w:w="1463" w:type="dxa"/>
-            <w:tcBorders>
-              <w:top w:val="single" w:sz="4" w:space="0" w:color="auto"/>
-              <w:left w:val="nil"/>
-              <w:bottom w:val="single" w:sz="4" w:space="0" w:color="auto"/>
-              <w:right w:val="single" w:sz="4" w:space="0" w:color="auto"/>
-            </w:tcBorders>
-            <w:shd w:val="clear" w:color="auto" w:fill="auto"/>
-            <w:noWrap/>
-            <w:vAlign w:val="bottom"/>
-            <w:hideMark/>
-          </w:tcPr>
-          <w:p>
-            <w:pPr>
-              <w:spacing w:after="0" w:line="240" w:lineRule="auto"/>
+            </w:pPr>
+            <w:r>
               <w:rPr>
                 <w:rFonts w:ascii="Calibri" w:eastAsia="Times New Roman" w:hAnsi="Calibri" w:cs="Calibri"/>
                 <w:b/>
@@ -163,8 +160,27 @@
                 <w:szCs w:val="16"/>
                 <w:lang w:eastAsia="en-IN"/>
               </w:rPr>
-            </w:pPr>
-            <w:r>
+              <w:t>Correct classified</w:t>
+            </w:r>
+          </w:p>
+        </w:tc>
+        <w:tc>
+          <w:tcPr>
+            <w:tcW w:w="2066" w:type="dxa"/>
+            <w:tcBorders>
+              <w:top w:val="single" w:sz="4" w:space="0" w:color="auto"/>
+              <w:left w:val="nil"/>
+              <w:bottom w:val="single" w:sz="4" w:space="0" w:color="auto"/>
+              <w:right w:val="single" w:sz="4" w:space="0" w:color="auto"/>
+            </w:tcBorders>
+            <w:shd w:val="clear" w:color="auto" w:fill="auto"/>
+            <w:noWrap/>
+            <w:vAlign w:val="bottom"/>
+            <w:hideMark/>
+          </w:tcPr>
+          <w:p>
+            <w:pPr>
+              <w:spacing w:after="0" w:line="240" w:lineRule="auto"/>
               <w:rPr>
                 <w:rFonts w:ascii="Calibri" w:eastAsia="Times New Roman" w:hAnsi="Calibri" w:cs="Calibri"/>
                 <w:b/>
@@ -174,27 +190,8 @@
                 <w:szCs w:val="16"/>
                 <w:lang w:eastAsia="en-IN"/>
               </w:rPr>
-              <w:t>Correct classified</w:t>
-            </w:r>
-          </w:p>
-        </w:tc>
-        <w:tc>
-          <w:tcPr>
-            <w:tcW w:w="1691" w:type="dxa"/>
-            <w:tcBorders>
-              <w:top w:val="single" w:sz="4" w:space="0" w:color="auto"/>
-              <w:left w:val="nil"/>
-              <w:bottom w:val="single" w:sz="4" w:space="0" w:color="auto"/>
-              <w:right w:val="single" w:sz="4" w:space="0" w:color="auto"/>
-            </w:tcBorders>
-            <w:shd w:val="clear" w:color="auto" w:fill="auto"/>
-            <w:noWrap/>
-            <w:vAlign w:val="bottom"/>
-            <w:hideMark/>
-          </w:tcPr>
-          <w:p>
-            <w:pPr>
-              <w:spacing w:after="0" w:line="240" w:lineRule="auto"/>
+            </w:pPr>
+            <w:r>
               <w:rPr>
                 <w:rFonts w:ascii="Calibri" w:eastAsia="Times New Roman" w:hAnsi="Calibri" w:cs="Calibri"/>
                 <w:b/>
@@ -204,17 +201,6 @@
                 <w:szCs w:val="16"/>
                 <w:lang w:eastAsia="en-IN"/>
               </w:rPr>
-            </w:pPr>
-            <w:r>
-              <w:rPr>
-                <w:rFonts w:ascii="Calibri" w:eastAsia="Times New Roman" w:hAnsi="Calibri" w:cs="Calibri"/>
-                <w:b/>
-                <w:bCs/>
-                <w:color w:val="000000"/>
-                <w:sz w:val="16"/>
-                <w:szCs w:val="16"/>
-                <w:lang w:eastAsia="en-IN"/>
-              </w:rPr>
               <w:t>Incorrectly classified</w:t>
             </w:r>
           </w:p>
@@ -222,11 +208,11 @@
       </w:tr>
       <w:tr>
         <w:trPr>
-          <w:trHeight w:val="249"/>
+          <w:trHeight w:val="205"/>
         </w:trPr>
         <w:tc>
           <w:tcPr>
-            <w:tcW w:w="1832" w:type="dxa"/>
+            <w:tcW w:w="2238" w:type="dxa"/>
             <w:tcBorders>
               <w:top w:val="nil"/>
               <w:left w:val="single" w:sz="4" w:space="0" w:color="auto"/>
@@ -263,7 +249,7 @@
         </w:tc>
         <w:tc>
           <w:tcPr>
-            <w:tcW w:w="1389" w:type="dxa"/>
+            <w:tcW w:w="1697" w:type="dxa"/>
             <w:tcBorders>
               <w:top w:val="nil"/>
               <w:left w:val="nil"/>
@@ -300,7 +286,7 @@
         </w:tc>
         <w:tc>
           <w:tcPr>
-            <w:tcW w:w="1463" w:type="dxa"/>
+            <w:tcW w:w="1787" w:type="dxa"/>
             <w:tcBorders>
               <w:top w:val="nil"/>
               <w:left w:val="nil"/>
@@ -337,7 +323,7 @@
         </w:tc>
         <w:tc>
           <w:tcPr>
-            <w:tcW w:w="1691" w:type="dxa"/>
+            <w:tcW w:w="2066" w:type="dxa"/>
             <w:tcBorders>
               <w:top w:val="nil"/>
               <w:left w:val="nil"/>
@@ -375,11 +361,11 @@
       </w:tr>
       <w:tr>
         <w:trPr>
-          <w:trHeight w:val="249"/>
+          <w:trHeight w:val="205"/>
         </w:trPr>
         <w:tc>
           <w:tcPr>
-            <w:tcW w:w="1832" w:type="dxa"/>
+            <w:tcW w:w="2238" w:type="dxa"/>
             <w:tcBorders>
               <w:top w:val="nil"/>
               <w:left w:val="single" w:sz="4" w:space="0" w:color="auto"/>
@@ -416,7 +402,7 @@
         </w:tc>
         <w:tc>
           <w:tcPr>
-            <w:tcW w:w="1389" w:type="dxa"/>
+            <w:tcW w:w="1697" w:type="dxa"/>
             <w:tcBorders>
               <w:top w:val="nil"/>
               <w:left w:val="nil"/>
@@ -447,13 +433,33 @@
                 <w:szCs w:val="16"/>
                 <w:lang w:eastAsia="en-IN"/>
               </w:rPr>
+              <w:t>MLP (</w:t>
+            </w:r>
+            <w:r>
+              <w:rPr>
+                <w:rFonts w:ascii="Calibri" w:eastAsia="Times New Roman" w:hAnsi="Calibri" w:cs="Calibri"/>
+                <w:color w:val="000000"/>
+                <w:sz w:val="16"/>
+                <w:szCs w:val="16"/>
+                <w:lang w:eastAsia="en-IN"/>
+              </w:rPr>
               <w:t>hidden layer = 3</w:t>
             </w:r>
-          </w:p>
-        </w:tc>
-        <w:tc>
-          <w:tcPr>
-            <w:tcW w:w="1463" w:type="dxa"/>
+            <w:r>
+              <w:rPr>
+                <w:rFonts w:ascii="Calibri" w:eastAsia="Times New Roman" w:hAnsi="Calibri" w:cs="Calibri"/>
+                <w:color w:val="000000"/>
+                <w:sz w:val="16"/>
+                <w:szCs w:val="16"/>
+                <w:lang w:eastAsia="en-IN"/>
+              </w:rPr>
+              <w:t>)</w:t>
+            </w:r>
+          </w:p>
+        </w:tc>
+        <w:tc>
+          <w:tcPr>
+            <w:tcW w:w="1787" w:type="dxa"/>
             <w:tcBorders>
               <w:top w:val="nil"/>
               <w:left w:val="nil"/>
@@ -490,7 +496,7 @@
         </w:tc>
         <w:tc>
           <w:tcPr>
-            <w:tcW w:w="1691" w:type="dxa"/>
+            <w:tcW w:w="2066" w:type="dxa"/>
             <w:tcBorders>
               <w:top w:val="nil"/>
               <w:left w:val="nil"/>
@@ -528,11 +534,11 @@
       </w:tr>
       <w:tr>
         <w:trPr>
-          <w:trHeight w:val="249"/>
+          <w:trHeight w:val="205"/>
         </w:trPr>
         <w:tc>
           <w:tcPr>
-            <w:tcW w:w="1832" w:type="dxa"/>
+            <w:tcW w:w="2238" w:type="dxa"/>
             <w:tcBorders>
               <w:top w:val="nil"/>
               <w:left w:val="single" w:sz="4" w:space="0" w:color="auto"/>
@@ -569,7 +575,7 @@
         </w:tc>
         <w:tc>
           <w:tcPr>
-            <w:tcW w:w="1389" w:type="dxa"/>
+            <w:tcW w:w="1697" w:type="dxa"/>
             <w:tcBorders>
               <w:top w:val="nil"/>
               <w:left w:val="nil"/>
@@ -600,13 +606,33 @@
                 <w:szCs w:val="16"/>
                 <w:lang w:eastAsia="en-IN"/>
               </w:rPr>
+              <w:t>MLP (</w:t>
+            </w:r>
+            <w:r>
+              <w:rPr>
+                <w:rFonts w:ascii="Calibri" w:eastAsia="Times New Roman" w:hAnsi="Calibri" w:cs="Calibri"/>
+                <w:color w:val="000000"/>
+                <w:sz w:val="16"/>
+                <w:szCs w:val="16"/>
+                <w:lang w:eastAsia="en-IN"/>
+              </w:rPr>
               <w:t>hidden layer = 5</w:t>
             </w:r>
-          </w:p>
-        </w:tc>
-        <w:tc>
-          <w:tcPr>
-            <w:tcW w:w="1463" w:type="dxa"/>
+            <w:r>
+              <w:rPr>
+                <w:rFonts w:ascii="Calibri" w:eastAsia="Times New Roman" w:hAnsi="Calibri" w:cs="Calibri"/>
+                <w:color w:val="000000"/>
+                <w:sz w:val="16"/>
+                <w:szCs w:val="16"/>
+                <w:lang w:eastAsia="en-IN"/>
+              </w:rPr>
+              <w:t>)</w:t>
+            </w:r>
+          </w:p>
+        </w:tc>
+        <w:tc>
+          <w:tcPr>
+            <w:tcW w:w="1787" w:type="dxa"/>
             <w:tcBorders>
               <w:top w:val="nil"/>
               <w:left w:val="nil"/>
@@ -643,7 +669,7 @@
         </w:tc>
         <w:tc>
           <w:tcPr>
-            <w:tcW w:w="1691" w:type="dxa"/>
+            <w:tcW w:w="2066" w:type="dxa"/>
             <w:tcBorders>
               <w:top w:val="nil"/>
               <w:left w:val="nil"/>
@@ -681,11 +707,11 @@
       </w:tr>
       <w:tr>
         <w:trPr>
-          <w:trHeight w:val="249"/>
+          <w:trHeight w:val="205"/>
         </w:trPr>
         <w:tc>
           <w:tcPr>
-            <w:tcW w:w="1832" w:type="dxa"/>
+            <w:tcW w:w="2238" w:type="dxa"/>
             <w:tcBorders>
               <w:top w:val="nil"/>
               <w:left w:val="single" w:sz="4" w:space="0" w:color="auto"/>
@@ -722,7 +748,7 @@
         </w:tc>
         <w:tc>
           <w:tcPr>
-            <w:tcW w:w="1389" w:type="dxa"/>
+            <w:tcW w:w="1697" w:type="dxa"/>
             <w:tcBorders>
               <w:top w:val="nil"/>
               <w:left w:val="nil"/>
@@ -759,7 +785,7 @@
         </w:tc>
         <w:tc>
           <w:tcPr>
-            <w:tcW w:w="1463" w:type="dxa"/>
+            <w:tcW w:w="1787" w:type="dxa"/>
             <w:tcBorders>
               <w:top w:val="nil"/>
               <w:left w:val="nil"/>
@@ -796,7 +822,7 @@
         </w:tc>
         <w:tc>
           <w:tcPr>
-            <w:tcW w:w="1691" w:type="dxa"/>
+            <w:tcW w:w="2066" w:type="dxa"/>
             <w:tcBorders>
               <w:top w:val="nil"/>
               <w:left w:val="nil"/>
@@ -1036,6 +1062,15 @@
     <w:p>
       <w:pPr>
         <w:rPr>
+          <w:b/>
+          <w:bCs/>
+          <w:noProof/>
+        </w:rPr>
+      </w:pPr>
+    </w:p>
+    <w:p>
+      <w:pPr>
+        <w:rPr>
           <w:noProof/>
           <w:u w:val="single"/>
         </w:rPr>
@@ -1046,21 +1081,7 @@
           <w:u w:val="single"/>
         </w:rPr>
         <w:lastRenderedPageBreak/>
-        <w:t xml:space="preserve">NN with </w:t>
-      </w:r>
-      <w:r>
-        <w:rPr>
-          <w:noProof/>
-          <w:u w:val="single"/>
-        </w:rPr>
-        <w:t>5</w:t>
-      </w:r>
-      <w:r>
-        <w:rPr>
-          <w:noProof/>
-          <w:u w:val="single"/>
-        </w:rPr>
-        <w:t xml:space="preserve"> hidden layers</w:t>
+        <w:t>NN with 5 hidden layers</w:t>
       </w:r>
     </w:p>
     <w:p>
@@ -1165,7 +1186,6 @@
         </w:drawing>
       </w:r>
     </w:p>
-    <w:p/>
     <w:p>
       <w:pPr>
         <w:rPr>
@@ -1379,7 +1399,6 @@
               </w:rPr>
               <w:t xml:space="preserve">Average </w:t>
             </w:r>
-            <w:proofErr w:type="spellStart"/>
             <w:r>
               <w:rPr>
                 <w:rFonts w:eastAsia="Times New Roman" w:cstheme="minorHAnsi"/>
@@ -1388,9 +1407,8 @@
                 <w:szCs w:val="16"/>
                 <w:lang w:eastAsia="en-IN"/>
               </w:rPr>
-              <w:t>Probabilites</w:t>
-            </w:r>
-            <w:proofErr w:type="spellEnd"/>
+              <w:t>Probabilities</w:t>
+            </w:r>
           </w:p>
         </w:tc>
         <w:tc>
@@ -1944,21 +1962,21 @@
     </w:p>
     <w:tbl>
       <w:tblPr>
-        <w:tblW w:w="4080" w:type="dxa"/>
+        <w:tblW w:w="4637" w:type="dxa"/>
         <w:tblInd w:w="113" w:type="dxa"/>
         <w:tblLook w:val="04A0" w:firstRow="1" w:lastRow="0" w:firstColumn="1" w:lastColumn="0" w:noHBand="0" w:noVBand="1"/>
       </w:tblPr>
       <w:tblGrid>
-        <w:gridCol w:w="2415"/>
-        <w:gridCol w:w="1665"/>
+        <w:gridCol w:w="2745"/>
+        <w:gridCol w:w="1892"/>
       </w:tblGrid>
       <w:tr>
         <w:trPr>
-          <w:trHeight w:val="205"/>
+          <w:trHeight w:val="200"/>
         </w:trPr>
         <w:tc>
           <w:tcPr>
-            <w:tcW w:w="2415" w:type="dxa"/>
+            <w:tcW w:w="2745" w:type="dxa"/>
             <w:tcBorders>
               <w:top w:val="single" w:sz="4" w:space="0" w:color="auto"/>
               <w:left w:val="single" w:sz="4" w:space="0" w:color="auto"/>
@@ -1999,7 +2017,7 @@
         </w:tc>
         <w:tc>
           <w:tcPr>
-            <w:tcW w:w="1665" w:type="dxa"/>
+            <w:tcW w:w="1892" w:type="dxa"/>
             <w:tcBorders>
               <w:top w:val="single" w:sz="4" w:space="0" w:color="auto"/>
               <w:left w:val="nil"/>
@@ -2024,7 +2042,6 @@
                 <w:lang w:eastAsia="en-IN"/>
               </w:rPr>
             </w:pPr>
-            <w:proofErr w:type="spellStart"/>
             <w:r>
               <w:rPr>
                 <w:rFonts w:eastAsia="Times New Roman" w:cstheme="minorHAnsi"/>
@@ -2035,31 +2052,18 @@
                 <w:szCs w:val="18"/>
                 <w:lang w:eastAsia="en-IN"/>
               </w:rPr>
-              <w:t>weka</w:t>
-            </w:r>
-            <w:proofErr w:type="spellEnd"/>
-            <w:r>
-              <w:rPr>
-                <w:rFonts w:eastAsia="Times New Roman" w:cstheme="minorHAnsi"/>
-                <w:b/>
-                <w:bCs/>
-                <w:color w:val="000000"/>
-                <w:sz w:val="18"/>
-                <w:szCs w:val="18"/>
-                <w:lang w:eastAsia="en-IN"/>
-              </w:rPr>
-              <w:t xml:space="preserve"> classifier</w:t>
+              <w:t>weka classifier</w:t>
             </w:r>
           </w:p>
         </w:tc>
       </w:tr>
       <w:tr>
         <w:trPr>
-          <w:trHeight w:val="205"/>
+          <w:trHeight w:val="200"/>
         </w:trPr>
         <w:tc>
           <w:tcPr>
-            <w:tcW w:w="2415" w:type="dxa"/>
+            <w:tcW w:w="2745" w:type="dxa"/>
             <w:tcBorders>
               <w:top w:val="nil"/>
               <w:left w:val="single" w:sz="4" w:space="0" w:color="auto"/>
@@ -2096,7 +2100,7 @@
         </w:tc>
         <w:tc>
           <w:tcPr>
-            <w:tcW w:w="1665" w:type="dxa"/>
+            <w:tcW w:w="1892" w:type="dxa"/>
             <w:tcBorders>
               <w:top w:val="nil"/>
               <w:left w:val="nil"/>
@@ -2134,11 +2138,11 @@
       </w:tr>
       <w:tr>
         <w:trPr>
-          <w:trHeight w:val="205"/>
+          <w:trHeight w:val="200"/>
         </w:trPr>
         <w:tc>
           <w:tcPr>
-            <w:tcW w:w="2415" w:type="dxa"/>
+            <w:tcW w:w="2745" w:type="dxa"/>
             <w:tcBorders>
               <w:top w:val="nil"/>
               <w:left w:val="single" w:sz="4" w:space="0" w:color="auto"/>
@@ -2175,7 +2179,7 @@
         </w:tc>
         <w:tc>
           <w:tcPr>
-            <w:tcW w:w="1665" w:type="dxa"/>
+            <w:tcW w:w="1892" w:type="dxa"/>
             <w:tcBorders>
               <w:top w:val="nil"/>
               <w:left w:val="nil"/>
@@ -2206,18 +2210,38 @@
                 <w:szCs w:val="16"/>
                 <w:lang w:eastAsia="en-IN"/>
               </w:rPr>
+              <w:t>MLP (</w:t>
+            </w:r>
+            <w:r>
+              <w:rPr>
+                <w:rFonts w:eastAsia="Times New Roman" w:cstheme="minorHAnsi"/>
+                <w:color w:val="000000"/>
+                <w:sz w:val="16"/>
+                <w:szCs w:val="16"/>
+                <w:lang w:eastAsia="en-IN"/>
+              </w:rPr>
               <w:t>hidden layer = 3</w:t>
+            </w:r>
+            <w:r>
+              <w:rPr>
+                <w:rFonts w:eastAsia="Times New Roman" w:cstheme="minorHAnsi"/>
+                <w:color w:val="000000"/>
+                <w:sz w:val="16"/>
+                <w:szCs w:val="16"/>
+                <w:lang w:eastAsia="en-IN"/>
+              </w:rPr>
+              <w:t>)</w:t>
             </w:r>
           </w:p>
         </w:tc>
       </w:tr>
       <w:tr>
         <w:trPr>
-          <w:trHeight w:val="205"/>
+          <w:trHeight w:val="200"/>
         </w:trPr>
         <w:tc>
           <w:tcPr>
-            <w:tcW w:w="2415" w:type="dxa"/>
+            <w:tcW w:w="2745" w:type="dxa"/>
             <w:tcBorders>
               <w:top w:val="nil"/>
               <w:left w:val="single" w:sz="4" w:space="0" w:color="auto"/>
@@ -2254,7 +2278,7 @@
         </w:tc>
         <w:tc>
           <w:tcPr>
-            <w:tcW w:w="1665" w:type="dxa"/>
+            <w:tcW w:w="1892" w:type="dxa"/>
             <w:tcBorders>
               <w:top w:val="nil"/>
               <w:left w:val="nil"/>
@@ -2545,15 +2569,7 @@
           <w:sz w:val="16"/>
           <w:szCs w:val="16"/>
         </w:rPr>
-        <w:t>disagreement between the decisions</w:t>
-      </w:r>
-      <w:r>
-        <w:rPr>
-          <w:rFonts w:cstheme="minorHAnsi"/>
-          <w:sz w:val="16"/>
-          <w:szCs w:val="16"/>
-        </w:rPr>
-        <w:t xml:space="preserve"> within the voters leading to </w:t>
+        <w:t xml:space="preserve">disagreement between the decisions within the voters leading to </w:t>
       </w:r>
       <w:r>
         <w:rPr>
@@ -2654,15 +2670,7 @@
           <w:sz w:val="16"/>
           <w:szCs w:val="16"/>
         </w:rPr>
-        <w:t xml:space="preserve"> </w:t>
-      </w:r>
-      <w:r>
-        <w:rPr>
-          <w:rFonts w:cstheme="minorHAnsi"/>
-          <w:sz w:val="16"/>
-          <w:szCs w:val="16"/>
-        </w:rPr>
-        <w:t>activation function</w:t>
+        <w:t xml:space="preserve"> activation function</w:t>
       </w:r>
       <w:r>
         <w:rPr>
@@ -2691,15 +2699,7 @@
           <w:sz w:val="16"/>
           <w:szCs w:val="16"/>
         </w:rPr>
-        <w:t>- d</w:t>
-      </w:r>
-      <w:r>
-        <w:rPr>
-          <w:rFonts w:cstheme="minorHAnsi"/>
-          <w:sz w:val="16"/>
-          <w:szCs w:val="16"/>
-        </w:rPr>
-        <w:t>epending on the problem, complex decisions may require long chains of computational stages</w:t>
+        <w:t>- depending on the problem, complex decisions may require long chains of computational stages</w:t>
       </w:r>
       <w:r>
         <w:rPr>
@@ -2745,7 +2745,23 @@
           <w:szCs w:val="18"/>
           <w:u w:val="single"/>
         </w:rPr>
-        <w:t>Average probabilities</w:t>
+        <w:t xml:space="preserve">Average </w:t>
+      </w:r>
+      <w:r>
+        <w:rPr>
+          <w:sz w:val="18"/>
+          <w:szCs w:val="18"/>
+          <w:u w:val="single"/>
+        </w:rPr>
+        <w:t>P</w:t>
+      </w:r>
+      <w:r>
+        <w:rPr>
+          <w:sz w:val="18"/>
+          <w:szCs w:val="18"/>
+          <w:u w:val="single"/>
+        </w:rPr>
+        <w:t>robabilities</w:t>
       </w:r>
     </w:p>
     <w:p>
@@ -3002,7 +3018,9 @@
           <w:u w:val="single"/>
         </w:rPr>
       </w:pPr>
-      <w:r>
+    </w:p>
+    <w:p>
+      <w:pPr>
         <w:rPr>
           <w:b/>
           <w:bCs/>
@@ -3010,6 +3028,15 @@
           <w:szCs w:val="24"/>
           <w:u w:val="single"/>
         </w:rPr>
+      </w:pPr>
+      <w:r>
+        <w:rPr>
+          <w:b/>
+          <w:bCs/>
+          <w:sz w:val="24"/>
+          <w:szCs w:val="24"/>
+          <w:u w:val="single"/>
+        </w:rPr>
         <w:t>Question 3</w:t>
       </w:r>
     </w:p>
@@ -3038,7 +3065,6 @@
         </w:rPr>
         <w:t>“</w:t>
       </w:r>
-      <w:proofErr w:type="spellStart"/>
       <w:r>
         <w:rPr>
           <w:rFonts w:cstheme="minorHAnsi"/>
@@ -3047,7 +3073,6 @@
         </w:rPr>
         <w:t>f_grains</w:t>
       </w:r>
-      <w:proofErr w:type="spellEnd"/>
       <w:r>
         <w:rPr>
           <w:rFonts w:cstheme="minorHAnsi"/>
@@ -3116,54 +3141,18 @@
           <w:sz w:val="16"/>
           <w:szCs w:val="16"/>
         </w:rPr>
+        <w:t xml:space="preserve"> predicted_carb =</w:t>
+      </w:r>
+      <w:r>
         <w:t xml:space="preserve"> </w:t>
       </w:r>
-      <w:proofErr w:type="spellStart"/>
-      <w:r>
-        <w:rPr>
-          <w:rFonts w:cstheme="minorHAnsi"/>
-          <w:sz w:val="16"/>
-          <w:szCs w:val="16"/>
-        </w:rPr>
-        <w:t>predicted_carb</w:t>
-      </w:r>
-      <w:proofErr w:type="spellEnd"/>
-      <w:r>
-        <w:rPr>
-          <w:rFonts w:cstheme="minorHAnsi"/>
-          <w:sz w:val="16"/>
-          <w:szCs w:val="16"/>
-        </w:rPr>
-        <w:t xml:space="preserve"> =</w:t>
-      </w:r>
-      <w:r>
-        <w:t xml:space="preserve"> </w:t>
-      </w:r>
-      <w:r>
-        <w:rPr>
-          <w:rFonts w:cstheme="minorHAnsi"/>
-          <w:sz w:val="16"/>
-          <w:szCs w:val="16"/>
-        </w:rPr>
-        <w:t xml:space="preserve">78.54 * </w:t>
-      </w:r>
-      <w:proofErr w:type="spellStart"/>
-      <w:r>
-        <w:rPr>
-          <w:rFonts w:cstheme="minorHAnsi"/>
-          <w:sz w:val="16"/>
-          <w:szCs w:val="16"/>
-        </w:rPr>
-        <w:t>f_grains</w:t>
-      </w:r>
-      <w:proofErr w:type="spellEnd"/>
-      <w:r>
-        <w:rPr>
-          <w:rFonts w:cstheme="minorHAnsi"/>
-          <w:sz w:val="16"/>
-          <w:szCs w:val="16"/>
-        </w:rPr>
-        <w:t xml:space="preserve"> + 6.4</w:t>
+      <w:r>
+        <w:rPr>
+          <w:rFonts w:cstheme="minorHAnsi"/>
+          <w:sz w:val="16"/>
+          <w:szCs w:val="16"/>
+        </w:rPr>
+        <w:t>78.54 * f_grains + 6.4</w:t>
       </w:r>
       <w:r>
         <w:rPr>
@@ -3197,8 +3186,8 @@
           <w:noProof/>
         </w:rPr>
         <w:drawing>
-          <wp:inline distT="0" distB="0" distL="0" distR="0" wp14:anchorId="54571110" wp14:editId="15470ADC">
-            <wp:extent cx="2374710" cy="1987432"/>
+          <wp:inline distT="0" distB="0" distL="0" distR="0" wp14:anchorId="54571110" wp14:editId="0953A8DE">
+            <wp:extent cx="3732530" cy="2552132"/>
             <wp:effectExtent l="0" t="0" r="0" b="0"/>
             <wp:docPr id="20" name="Picture 20" descr="Graphical user interface, text, application&#10;&#10;Description automatically generated"/>
             <wp:cNvGraphicFramePr>
@@ -3220,7 +3209,7 @@
                   <pic:spPr>
                     <a:xfrm>
                       <a:off x="0" y="0"/>
-                      <a:ext cx="2398731" cy="2007535"/>
+                      <a:ext cx="3783734" cy="2587143"/>
                     </a:xfrm>
                     <a:prstGeom prst="rect">
                       <a:avLst/>
@@ -3249,6 +3238,7 @@
           <w:szCs w:val="16"/>
           <w:highlight w:val="yellow"/>
         </w:rPr>
+        <w:lastRenderedPageBreak/>
         <w:t xml:space="preserve">The model </w:t>
       </w:r>
       <w:r>
@@ -3363,30 +3353,7 @@
           <w:sz w:val="16"/>
           <w:szCs w:val="16"/>
         </w:rPr>
-        <w:t>a combination of ‘</w:t>
-      </w:r>
-      <w:proofErr w:type="spellStart"/>
-      <w:r>
-        <w:rPr>
-          <w:sz w:val="16"/>
-          <w:szCs w:val="16"/>
-        </w:rPr>
-        <w:t>f_grains</w:t>
-      </w:r>
-      <w:proofErr w:type="spellEnd"/>
-      <w:r>
-        <w:rPr>
-          <w:sz w:val="16"/>
-          <w:szCs w:val="16"/>
-        </w:rPr>
-        <w:t xml:space="preserve">’ </w:t>
-      </w:r>
-      <w:r>
-        <w:rPr>
-          <w:sz w:val="16"/>
-          <w:szCs w:val="16"/>
-        </w:rPr>
-        <w:t>feature</w:t>
+        <w:t>a combination of ‘f_grains’ feature</w:t>
       </w:r>
       <w:r>
         <w:rPr>
@@ -3404,6 +3371,15 @@
           <w:szCs w:val="16"/>
         </w:rPr>
       </w:pPr>
+    </w:p>
+    <w:p>
+      <w:pPr>
+        <w:pStyle w:val="NoSpacing"/>
+        <w:rPr>
+          <w:sz w:val="16"/>
+          <w:szCs w:val="16"/>
+        </w:rPr>
+      </w:pPr>
       <w:r>
         <w:rPr>
           <w:rFonts w:cstheme="minorHAnsi"/>
@@ -3573,7 +3549,6 @@
           <w:sz w:val="16"/>
           <w:szCs w:val="16"/>
         </w:rPr>
-        <w:lastRenderedPageBreak/>
         <w:t xml:space="preserve">Analysing </w:t>
       </w:r>
       <w:r>
@@ -3634,8 +3609,8 @@
           <w:noProof/>
         </w:rPr>
         <w:drawing>
-          <wp:inline distT="0" distB="0" distL="0" distR="0" wp14:anchorId="614D9A6B" wp14:editId="119163F5">
-            <wp:extent cx="3964675" cy="2960988"/>
+          <wp:inline distT="0" distB="0" distL="0" distR="0" wp14:anchorId="614D9A6B" wp14:editId="39435A0D">
+            <wp:extent cx="3828392" cy="2859206"/>
             <wp:effectExtent l="0" t="0" r="0" b="0"/>
             <wp:docPr id="21" name="Picture 21" descr="Graphical user interface&#10;&#10;Description automatically generated"/>
             <wp:cNvGraphicFramePr>
@@ -3657,7 +3632,7 @@
                   <pic:spPr>
                     <a:xfrm>
                       <a:off x="0" y="0"/>
-                      <a:ext cx="3966022" cy="2961994"/>
+                      <a:ext cx="3832007" cy="2861906"/>
                     </a:xfrm>
                     <a:prstGeom prst="rect">
                       <a:avLst/>
@@ -3703,17 +3678,7 @@
           <w:szCs w:val="24"/>
           <w:u w:val="single"/>
         </w:rPr>
-        <w:t xml:space="preserve">Question </w:t>
-      </w:r>
-      <w:r>
-        <w:rPr>
-          <w:b/>
-          <w:bCs/>
-          <w:sz w:val="24"/>
-          <w:szCs w:val="24"/>
-          <w:u w:val="single"/>
-        </w:rPr>
-        <w:t>4</w:t>
+        <w:t>Question 4</w:t>
       </w:r>
     </w:p>
     <w:p>
@@ -5903,25 +5868,7 @@
           <w:sz w:val="16"/>
           <w:szCs w:val="16"/>
         </w:rPr>
-        <w:t xml:space="preserve">j48 decision tree classifier </w:t>
-      </w:r>
-      <w:proofErr w:type="gramStart"/>
-      <w:r>
-        <w:rPr>
-          <w:rFonts w:cstheme="minorHAnsi"/>
-          <w:sz w:val="16"/>
-          <w:szCs w:val="16"/>
-        </w:rPr>
-        <w:t>plateau’s</w:t>
-      </w:r>
-      <w:proofErr w:type="gramEnd"/>
-      <w:r>
-        <w:rPr>
-          <w:rFonts w:cstheme="minorHAnsi"/>
-          <w:sz w:val="16"/>
-          <w:szCs w:val="16"/>
-        </w:rPr>
-        <w:t xml:space="preserve"> around interaction size = 14.</w:t>
+        <w:t>j48 decision tree classifier plateau’s around interaction size = 14.</w:t>
       </w:r>
     </w:p>
     <w:p>
@@ -5946,17 +5893,93 @@
           <w:sz w:val="16"/>
           <w:szCs w:val="16"/>
         </w:rPr>
-        <w:t xml:space="preserve">For </w:t>
-      </w:r>
-      <w:proofErr w:type="spellStart"/>
-      <w:r>
-        <w:rPr>
-          <w:sz w:val="16"/>
-          <w:szCs w:val="16"/>
-        </w:rPr>
-        <w:t>MultiLevelPerceptron</w:t>
-      </w:r>
-      <w:proofErr w:type="spellEnd"/>
+        <w:lastRenderedPageBreak/>
+        <w:t xml:space="preserve">For MultiLevelPerceptron </w:t>
+      </w:r>
+      <w:r>
+        <w:rPr>
+          <w:sz w:val="16"/>
+          <w:szCs w:val="16"/>
+        </w:rPr>
+        <w:t xml:space="preserve">with </w:t>
+      </w:r>
+      <w:r>
+        <w:rPr>
+          <w:sz w:val="16"/>
+          <w:szCs w:val="16"/>
+        </w:rPr>
+        <w:t>“</w:t>
+      </w:r>
+      <w:r>
+        <w:rPr>
+          <w:sz w:val="16"/>
+          <w:szCs w:val="16"/>
+        </w:rPr>
+        <w:t>hidden layer = 3</w:t>
+      </w:r>
+      <w:r>
+        <w:rPr>
+          <w:sz w:val="16"/>
+          <w:szCs w:val="16"/>
+        </w:rPr>
+        <w:t>”</w:t>
+      </w:r>
+      <w:r>
+        <w:rPr>
+          <w:sz w:val="16"/>
+          <w:szCs w:val="16"/>
+        </w:rPr>
+        <w:t xml:space="preserve"> - A</w:t>
+      </w:r>
+      <w:r>
+        <w:rPr>
+          <w:sz w:val="16"/>
+          <w:szCs w:val="16"/>
+        </w:rPr>
+        <w:t xml:space="preserve">s you increase the number of iterations from 2 to 20 in MLP, time taken to build the model in Weka keeps increasing from 30 secs to </w:t>
+      </w:r>
+      <w:r>
+        <w:rPr>
+          <w:sz w:val="16"/>
+          <w:szCs w:val="16"/>
+        </w:rPr>
+        <w:t xml:space="preserve">5 minutes. </w:t>
+      </w:r>
+      <w:r>
+        <w:rPr>
+          <w:sz w:val="16"/>
+          <w:szCs w:val="16"/>
+        </w:rPr>
+        <w:t>Additionally</w:t>
+      </w:r>
+      <w:r>
+        <w:rPr>
+          <w:sz w:val="16"/>
+          <w:szCs w:val="16"/>
+        </w:rPr>
+        <w:t>,</w:t>
+      </w:r>
+      <w:r>
+        <w:rPr>
+          <w:sz w:val="16"/>
+          <w:szCs w:val="16"/>
+        </w:rPr>
+        <w:t xml:space="preserve"> time taken for validation </w:t>
+      </w:r>
+      <w:r>
+        <w:rPr>
+          <w:sz w:val="16"/>
+          <w:szCs w:val="16"/>
+        </w:rPr>
+        <w:t>also keeps increasing</w:t>
+      </w:r>
+      <w:r>
+        <w:rPr>
+          <w:sz w:val="16"/>
+          <w:szCs w:val="16"/>
+        </w:rPr>
+        <w:t>.</w:t>
+      </w:r>
       <w:r>
         <w:rPr>
           <w:sz w:val="16"/>
@@ -5969,97 +5992,6 @@
           <w:sz w:val="16"/>
           <w:szCs w:val="16"/>
         </w:rPr>
-        <w:t xml:space="preserve">with </w:t>
-      </w:r>
-      <w:r>
-        <w:rPr>
-          <w:sz w:val="16"/>
-          <w:szCs w:val="16"/>
-        </w:rPr>
-        <w:t>“</w:t>
-      </w:r>
-      <w:r>
-        <w:rPr>
-          <w:sz w:val="16"/>
-          <w:szCs w:val="16"/>
-        </w:rPr>
-        <w:t>hidden layer = 3</w:t>
-      </w:r>
-      <w:r>
-        <w:rPr>
-          <w:sz w:val="16"/>
-          <w:szCs w:val="16"/>
-        </w:rPr>
-        <w:t>”</w:t>
-      </w:r>
-      <w:r>
-        <w:rPr>
-          <w:sz w:val="16"/>
-          <w:szCs w:val="16"/>
-        </w:rPr>
-        <w:t xml:space="preserve"> - A</w:t>
-      </w:r>
-      <w:r>
-        <w:rPr>
-          <w:sz w:val="16"/>
-          <w:szCs w:val="16"/>
-        </w:rPr>
-        <w:t xml:space="preserve">s you increase the number of iterations from 2 to 20 in MLP, time taken to build the model in Weka keeps increasing from 30 secs to </w:t>
-      </w:r>
-      <w:r>
-        <w:rPr>
-          <w:sz w:val="16"/>
-          <w:szCs w:val="16"/>
-        </w:rPr>
-        <w:t xml:space="preserve">5 minutes. </w:t>
-      </w:r>
-      <w:r>
-        <w:rPr>
-          <w:sz w:val="16"/>
-          <w:szCs w:val="16"/>
-        </w:rPr>
-        <w:t>Additionally</w:t>
-      </w:r>
-      <w:r>
-        <w:rPr>
-          <w:sz w:val="16"/>
-          <w:szCs w:val="16"/>
-        </w:rPr>
-        <w:t>,</w:t>
-      </w:r>
-      <w:r>
-        <w:rPr>
-          <w:sz w:val="16"/>
-          <w:szCs w:val="16"/>
-        </w:rPr>
-        <w:t xml:space="preserve"> time taken for validation </w:t>
-      </w:r>
-      <w:r>
-        <w:rPr>
-          <w:sz w:val="16"/>
-          <w:szCs w:val="16"/>
-        </w:rPr>
-        <w:t>also keeps increasing</w:t>
-      </w:r>
-      <w:r>
-        <w:rPr>
-          <w:sz w:val="16"/>
-          <w:szCs w:val="16"/>
-        </w:rPr>
-        <w:t>.</w:t>
-      </w:r>
-      <w:r>
-        <w:rPr>
-          <w:sz w:val="16"/>
-          <w:szCs w:val="16"/>
-        </w:rPr>
-        <w:t xml:space="preserve"> </w:t>
-      </w:r>
-      <w:r>
-        <w:rPr>
-          <w:sz w:val="16"/>
-          <w:szCs w:val="16"/>
-        </w:rPr>
         <w:t>In my case</w:t>
       </w:r>
       <w:r>
@@ -6081,14 +6013,7 @@
           <w:sz w:val="16"/>
           <w:szCs w:val="16"/>
         </w:rPr>
-        <w:t xml:space="preserve">, </w:t>
-      </w:r>
-      <w:r>
-        <w:rPr>
-          <w:sz w:val="16"/>
-          <w:szCs w:val="16"/>
-        </w:rPr>
-        <w:t>accuracy</w:t>
+        <w:t>, accuracy</w:t>
       </w:r>
       <w:r>
         <w:rPr>
@@ -6222,78 +6147,83 @@
       <w:pPr>
         <w:pStyle w:val="NoSpacing"/>
         <w:rPr>
+          <w:rFonts w:cstheme="minorHAnsi"/>
           <w:sz w:val="16"/>
           <w:szCs w:val="16"/>
         </w:rPr>
       </w:pPr>
-      <w:r>
-        <w:rPr>
-          <w:sz w:val="16"/>
-          <w:szCs w:val="16"/>
-        </w:rPr>
-        <w:lastRenderedPageBreak/>
-        <w:t xml:space="preserve">I change the </w:t>
-      </w:r>
-      <w:proofErr w:type="spellStart"/>
-      <w:r>
-        <w:rPr>
-          <w:b/>
-          <w:bCs/>
-          <w:sz w:val="16"/>
-          <w:szCs w:val="16"/>
-        </w:rPr>
-        <w:t>bagSizePercent</w:t>
-      </w:r>
-      <w:proofErr w:type="spellEnd"/>
-      <w:r>
-        <w:rPr>
-          <w:sz w:val="16"/>
-          <w:szCs w:val="16"/>
-        </w:rPr>
-        <w:t xml:space="preserve"> from 20%, 40% </w:t>
-      </w:r>
-      <w:proofErr w:type="spellStart"/>
-      <w:r>
-        <w:rPr>
-          <w:sz w:val="16"/>
-          <w:szCs w:val="16"/>
-        </w:rPr>
-        <w:t>upto</w:t>
-      </w:r>
-      <w:proofErr w:type="spellEnd"/>
-      <w:r>
-        <w:rPr>
-          <w:sz w:val="16"/>
-          <w:szCs w:val="16"/>
-        </w:rPr>
-        <w:t xml:space="preserve"> 100% in </w:t>
-      </w:r>
-      <w:r>
-        <w:rPr>
-          <w:sz w:val="16"/>
-          <w:szCs w:val="16"/>
-        </w:rPr>
-        <w:t xml:space="preserve">upward </w:t>
-      </w:r>
-      <w:r>
-        <w:rPr>
-          <w:sz w:val="16"/>
-          <w:szCs w:val="16"/>
-        </w:rPr>
-        <w:t>steps of 20%</w:t>
-      </w:r>
-      <w:r>
-        <w:rPr>
-          <w:sz w:val="16"/>
-          <w:szCs w:val="16"/>
-        </w:rPr>
-        <w:t xml:space="preserve"> for iteration size = 18</w:t>
-      </w:r>
     </w:p>
     <w:p>
       <w:pPr>
         <w:pStyle w:val="NoSpacing"/>
         <w:rPr>
+          <w:sz w:val="16"/>
+          <w:szCs w:val="16"/>
+        </w:rPr>
+      </w:pPr>
+      <w:r>
+        <w:rPr>
+          <w:sz w:val="16"/>
+          <w:szCs w:val="16"/>
+        </w:rPr>
+        <w:t>I change</w:t>
+      </w:r>
+      <w:r>
+        <w:rPr>
+          <w:sz w:val="16"/>
+          <w:szCs w:val="16"/>
+        </w:rPr>
+        <w:t>d</w:t>
+      </w:r>
+      <w:r>
+        <w:rPr>
+          <w:sz w:val="16"/>
+          <w:szCs w:val="16"/>
+        </w:rPr>
+        <w:t xml:space="preserve"> the </w:t>
+      </w:r>
+      <w:r>
+        <w:rPr>
+          <w:b/>
+          <w:bCs/>
+          <w:sz w:val="16"/>
+          <w:szCs w:val="16"/>
+        </w:rPr>
+        <w:t>bagSizePercent</w:t>
+      </w:r>
+      <w:r>
+        <w:rPr>
+          <w:sz w:val="16"/>
+          <w:szCs w:val="16"/>
+        </w:rPr>
+        <w:t xml:space="preserve"> from 20%, 40% upto 100% in </w:t>
+      </w:r>
+      <w:r>
+        <w:rPr>
+          <w:sz w:val="16"/>
+          <w:szCs w:val="16"/>
+        </w:rPr>
+        <w:t xml:space="preserve">upward </w:t>
+      </w:r>
+      <w:r>
+        <w:rPr>
+          <w:sz w:val="16"/>
+          <w:szCs w:val="16"/>
+        </w:rPr>
+        <w:t>steps of 20%</w:t>
+      </w:r>
+      <w:r>
+        <w:rPr>
+          <w:sz w:val="16"/>
+          <w:szCs w:val="16"/>
+        </w:rPr>
+        <w:t xml:space="preserve"> for iteration size = 18</w:t>
+      </w:r>
+    </w:p>
+    <w:p>
+      <w:pPr>
+        <w:pStyle w:val="NoSpacing"/>
+        <w:rPr>
           <w:rFonts w:ascii="Calibri" w:eastAsia="Times New Roman" w:hAnsi="Calibri" w:cs="Calibri"/>
           <w:color w:val="000000"/>
           <w:sz w:val="16"/>
@@ -6306,21 +6236,7 @@
           <w:sz w:val="16"/>
           <w:szCs w:val="16"/>
         </w:rPr>
-        <w:t xml:space="preserve">The </w:t>
-      </w:r>
-      <w:r>
-        <w:rPr>
-          <w:sz w:val="16"/>
-          <w:szCs w:val="16"/>
-        </w:rPr>
-        <w:t xml:space="preserve">accuracy </w:t>
-      </w:r>
-      <w:r>
-        <w:rPr>
-          <w:sz w:val="16"/>
-          <w:szCs w:val="16"/>
-        </w:rPr>
-        <w:t xml:space="preserve">performance increases </w:t>
+        <w:t xml:space="preserve">The accuracy performance increases </w:t>
       </w:r>
       <w:r>
         <w:rPr>
@@ -6336,7 +6252,6 @@
         </w:rPr>
         <w:t xml:space="preserve">when we increase the </w:t>
       </w:r>
-      <w:proofErr w:type="spellStart"/>
       <w:r>
         <w:rPr>
           <w:rFonts w:ascii="Calibri" w:eastAsia="Times New Roman" w:hAnsi="Calibri" w:cs="Calibri"/>
@@ -6347,20 +6262,7 @@
           <w:szCs w:val="16"/>
           <w:lang w:eastAsia="en-IN"/>
         </w:rPr>
-        <w:t>bagSizePercent</w:t>
-      </w:r>
-      <w:proofErr w:type="spellEnd"/>
-      <w:r>
-        <w:rPr>
-          <w:rFonts w:ascii="Calibri" w:eastAsia="Times New Roman" w:hAnsi="Calibri" w:cs="Calibri"/>
-          <w:b/>
-          <w:bCs/>
-          <w:color w:val="000000"/>
-          <w:sz w:val="16"/>
-          <w:szCs w:val="16"/>
-          <w:lang w:eastAsia="en-IN"/>
-        </w:rPr>
-        <w:t xml:space="preserve"> </w:t>
+        <w:t xml:space="preserve">bagSizePercent </w:t>
       </w:r>
       <w:r>
         <w:rPr>
@@ -6496,36 +6398,8 @@
                 <w:szCs w:val="16"/>
                 <w:lang w:eastAsia="en-IN"/>
               </w:rPr>
-              <w:t>j</w:t>
-            </w:r>
-            <w:proofErr w:type="gramStart"/>
-            <w:r>
-              <w:rPr>
-                <w:rFonts w:ascii="Calibri" w:eastAsia="Times New Roman" w:hAnsi="Calibri" w:cs="Calibri"/>
-                <w:b/>
-                <w:bCs/>
-                <w:color w:val="000000"/>
-                <w:sz w:val="16"/>
-                <w:szCs w:val="16"/>
-                <w:lang w:eastAsia="en-IN"/>
-              </w:rPr>
-              <w:t xml:space="preserve">48  </w:t>
-            </w:r>
-            <w:proofErr w:type="spellStart"/>
-            <w:r>
-              <w:rPr>
-                <w:rFonts w:ascii="Calibri" w:eastAsia="Times New Roman" w:hAnsi="Calibri" w:cs="Calibri"/>
-                <w:b/>
-                <w:bCs/>
-                <w:color w:val="000000"/>
-                <w:sz w:val="16"/>
-                <w:szCs w:val="16"/>
-                <w:lang w:eastAsia="en-IN"/>
-              </w:rPr>
-              <w:t>bagSizePercent</w:t>
-            </w:r>
-            <w:proofErr w:type="spellEnd"/>
-            <w:proofErr w:type="gramEnd"/>
+              <w:t>j48  bagSizePercent</w:t>
+            </w:r>
           </w:p>
         </w:tc>
         <w:tc>
@@ -7049,7 +6923,6 @@
         </w:rPr>
         <w:t>“</w:t>
       </w:r>
-      <w:proofErr w:type="spellStart"/>
       <w:r>
         <w:rPr>
           <w:sz w:val="16"/>
@@ -7057,7 +6930,6 @@
         </w:rPr>
         <w:t>RandomSubSpace</w:t>
       </w:r>
-      <w:proofErr w:type="spellEnd"/>
       <w:r>
         <w:rPr>
           <w:sz w:val="16"/>
@@ -7135,21 +7007,7 @@
           <w:sz w:val="16"/>
           <w:szCs w:val="16"/>
         </w:rPr>
-        <w:t xml:space="preserve">ence, I used </w:t>
-      </w:r>
-      <w:r>
-        <w:rPr>
-          <w:sz w:val="16"/>
-          <w:szCs w:val="16"/>
-        </w:rPr>
-        <w:t>Naïve Bayes</w:t>
-      </w:r>
-      <w:r>
-        <w:rPr>
-          <w:sz w:val="16"/>
-          <w:szCs w:val="16"/>
-        </w:rPr>
-        <w:t xml:space="preserve"> for this question.</w:t>
+        <w:t>ence, I used Naïve Bayes for this question.</w:t>
       </w:r>
     </w:p>
     <w:p>
@@ -8932,23 +8790,15 @@
           <w:sz w:val="16"/>
           <w:szCs w:val="16"/>
         </w:rPr>
+        <w:lastRenderedPageBreak/>
         <w:t xml:space="preserve">Among all 3 classifiers, </w:t>
       </w:r>
-      <w:proofErr w:type="spellStart"/>
-      <w:r>
-        <w:rPr>
-          <w:sz w:val="16"/>
-          <w:szCs w:val="16"/>
-        </w:rPr>
-        <w:t>RandomnSubSpacing</w:t>
-      </w:r>
-      <w:proofErr w:type="spellEnd"/>
-      <w:r>
-        <w:rPr>
-          <w:sz w:val="16"/>
-          <w:szCs w:val="16"/>
-        </w:rPr>
-        <w:t xml:space="preserve"> </w:t>
+      <w:r>
+        <w:rPr>
+          <w:sz w:val="16"/>
+          <w:szCs w:val="16"/>
+        </w:rPr>
+        <w:t xml:space="preserve">RandomnSubSpacing </w:t>
       </w:r>
       <w:r>
         <w:rPr>
@@ -9294,7 +9144,6 @@
           <w:sz w:val="16"/>
           <w:szCs w:val="16"/>
         </w:rPr>
-        <w:lastRenderedPageBreak/>
         <w:t>I</w:t>
       </w:r>
       <w:r>
@@ -9318,7 +9167,6 @@
         </w:rPr>
         <w:t xml:space="preserve"> the </w:t>
       </w:r>
-      <w:proofErr w:type="spellStart"/>
       <w:r>
         <w:rPr>
           <w:rFonts w:ascii="Calibri" w:eastAsia="Times New Roman" w:hAnsi="Calibri" w:cs="Calibri"/>
@@ -9329,9 +9177,111 @@
           <w:szCs w:val="16"/>
           <w:lang w:eastAsia="en-IN"/>
         </w:rPr>
-        <w:t>subSpaceSize</w:t>
-      </w:r>
-      <w:proofErr w:type="spellEnd"/>
+        <w:t xml:space="preserve">subSpaceSize </w:t>
+      </w:r>
+      <w:r>
+        <w:rPr>
+          <w:sz w:val="16"/>
+          <w:szCs w:val="16"/>
+        </w:rPr>
+        <w:t xml:space="preserve">from </w:t>
+      </w:r>
+      <w:r>
+        <w:rPr>
+          <w:sz w:val="16"/>
+          <w:szCs w:val="16"/>
+        </w:rPr>
+        <w:t>0.2 to 1.0</w:t>
+      </w:r>
+      <w:r>
+        <w:rPr>
+          <w:sz w:val="16"/>
+          <w:szCs w:val="16"/>
+        </w:rPr>
+        <w:t xml:space="preserve"> in upward steps of </w:t>
+      </w:r>
+      <w:r>
+        <w:rPr>
+          <w:sz w:val="16"/>
+          <w:szCs w:val="16"/>
+        </w:rPr>
+        <w:t>0.2</w:t>
+      </w:r>
+      <w:r>
+        <w:rPr>
+          <w:sz w:val="16"/>
+          <w:szCs w:val="16"/>
+        </w:rPr>
+        <w:t xml:space="preserve"> for iteration size = </w:t>
+      </w:r>
+      <w:r>
+        <w:rPr>
+          <w:sz w:val="16"/>
+          <w:szCs w:val="16"/>
+        </w:rPr>
+        <w:t>8</w:t>
+      </w:r>
+    </w:p>
+    <w:p>
+      <w:pPr>
+        <w:pStyle w:val="NoSpacing"/>
+        <w:rPr>
+          <w:rFonts w:ascii="Calibri" w:eastAsia="Times New Roman" w:hAnsi="Calibri" w:cs="Calibri"/>
+          <w:color w:val="000000"/>
+          <w:sz w:val="16"/>
+          <w:szCs w:val="16"/>
+          <w:lang w:eastAsia="en-IN"/>
+        </w:rPr>
+      </w:pPr>
+      <w:r>
+        <w:rPr>
+          <w:sz w:val="16"/>
+          <w:szCs w:val="16"/>
+        </w:rPr>
+        <w:t xml:space="preserve">The accuracy performance </w:t>
+      </w:r>
+      <w:r>
+        <w:rPr>
+          <w:sz w:val="16"/>
+          <w:szCs w:val="16"/>
+        </w:rPr>
+        <w:t>decreases</w:t>
+      </w:r>
+      <w:r>
+        <w:rPr>
+          <w:sz w:val="16"/>
+          <w:szCs w:val="16"/>
+        </w:rPr>
+        <w:t xml:space="preserve"> from </w:t>
+      </w:r>
+      <w:r>
+        <w:rPr>
+          <w:sz w:val="16"/>
+          <w:szCs w:val="16"/>
+        </w:rPr>
+        <w:t>82</w:t>
+      </w:r>
+      <w:r>
+        <w:rPr>
+          <w:sz w:val="16"/>
+          <w:szCs w:val="16"/>
+        </w:rPr>
+        <w:t xml:space="preserve">% to </w:t>
+      </w:r>
+      <w:r>
+        <w:rPr>
+          <w:sz w:val="16"/>
+          <w:szCs w:val="16"/>
+        </w:rPr>
+        <w:t>65</w:t>
+      </w:r>
+      <w:r>
+        <w:rPr>
+          <w:sz w:val="16"/>
+          <w:szCs w:val="16"/>
+        </w:rPr>
+        <w:t xml:space="preserve">% when we increase the </w:t>
+      </w:r>
       <w:r>
         <w:rPr>
           <w:rFonts w:ascii="Calibri" w:eastAsia="Times New Roman" w:hAnsi="Calibri" w:cs="Calibri"/>
@@ -9342,112 +9292,8 @@
           <w:szCs w:val="16"/>
           <w:lang w:eastAsia="en-IN"/>
         </w:rPr>
-        <w:t xml:space="preserve"> </w:t>
-      </w:r>
-      <w:r>
-        <w:rPr>
-          <w:sz w:val="16"/>
-          <w:szCs w:val="16"/>
-        </w:rPr>
-        <w:t xml:space="preserve">from </w:t>
-      </w:r>
-      <w:r>
-        <w:rPr>
-          <w:sz w:val="16"/>
-          <w:szCs w:val="16"/>
-        </w:rPr>
-        <w:t>0.2 to 1.0</w:t>
-      </w:r>
-      <w:r>
-        <w:rPr>
-          <w:sz w:val="16"/>
-          <w:szCs w:val="16"/>
-        </w:rPr>
-        <w:t xml:space="preserve"> in upward steps of </w:t>
-      </w:r>
-      <w:r>
-        <w:rPr>
-          <w:sz w:val="16"/>
-          <w:szCs w:val="16"/>
-        </w:rPr>
-        <w:t>0.2</w:t>
-      </w:r>
-      <w:r>
-        <w:rPr>
-          <w:sz w:val="16"/>
-          <w:szCs w:val="16"/>
-        </w:rPr>
-        <w:t xml:space="preserve"> for iteration size = </w:t>
-      </w:r>
-      <w:r>
-        <w:rPr>
-          <w:sz w:val="16"/>
-          <w:szCs w:val="16"/>
-        </w:rPr>
-        <w:t>8</w:t>
-      </w:r>
-    </w:p>
-    <w:p>
-      <w:pPr>
-        <w:pStyle w:val="NoSpacing"/>
-        <w:rPr>
-          <w:rFonts w:ascii="Calibri" w:eastAsia="Times New Roman" w:hAnsi="Calibri" w:cs="Calibri"/>
-          <w:color w:val="000000"/>
-          <w:sz w:val="16"/>
-          <w:szCs w:val="16"/>
-          <w:lang w:eastAsia="en-IN"/>
-        </w:rPr>
-      </w:pPr>
-      <w:r>
-        <w:rPr>
-          <w:sz w:val="16"/>
-          <w:szCs w:val="16"/>
-        </w:rPr>
-        <w:t xml:space="preserve">The accuracy performance </w:t>
-      </w:r>
-      <w:r>
-        <w:rPr>
-          <w:sz w:val="16"/>
-          <w:szCs w:val="16"/>
-        </w:rPr>
-        <w:t>decreases</w:t>
-      </w:r>
-      <w:r>
-        <w:rPr>
-          <w:sz w:val="16"/>
-          <w:szCs w:val="16"/>
-        </w:rPr>
-        <w:t xml:space="preserve"> from </w:t>
-      </w:r>
-      <w:r>
-        <w:rPr>
-          <w:sz w:val="16"/>
-          <w:szCs w:val="16"/>
-        </w:rPr>
-        <w:t>82</w:t>
-      </w:r>
-      <w:r>
-        <w:rPr>
-          <w:sz w:val="16"/>
-          <w:szCs w:val="16"/>
-        </w:rPr>
-        <w:t xml:space="preserve">% to </w:t>
-      </w:r>
-      <w:r>
-        <w:rPr>
-          <w:sz w:val="16"/>
-          <w:szCs w:val="16"/>
-        </w:rPr>
-        <w:t>65</w:t>
-      </w:r>
-      <w:r>
-        <w:rPr>
-          <w:sz w:val="16"/>
-          <w:szCs w:val="16"/>
-        </w:rPr>
-        <w:t xml:space="preserve">% when we increase the </w:t>
-      </w:r>
-      <w:proofErr w:type="spellStart"/>
+        <w:t>subSpace</w:t>
+      </w:r>
       <w:r>
         <w:rPr>
           <w:rFonts w:ascii="Calibri" w:eastAsia="Times New Roman" w:hAnsi="Calibri" w:cs="Calibri"/>
@@ -9458,32 +9304,7 @@
           <w:szCs w:val="16"/>
           <w:lang w:eastAsia="en-IN"/>
         </w:rPr>
-        <w:t>subSpace</w:t>
-      </w:r>
-      <w:r>
-        <w:rPr>
-          <w:rFonts w:ascii="Calibri" w:eastAsia="Times New Roman" w:hAnsi="Calibri" w:cs="Calibri"/>
-          <w:b/>
-          <w:bCs/>
-          <w:color w:val="000000"/>
-          <w:sz w:val="16"/>
-          <w:szCs w:val="16"/>
-          <w:lang w:eastAsia="en-IN"/>
-        </w:rPr>
-        <w:t>Size</w:t>
-      </w:r>
-      <w:proofErr w:type="spellEnd"/>
-      <w:r>
-        <w:rPr>
-          <w:rFonts w:ascii="Calibri" w:eastAsia="Times New Roman" w:hAnsi="Calibri" w:cs="Calibri"/>
-          <w:b/>
-          <w:bCs/>
-          <w:color w:val="000000"/>
-          <w:sz w:val="16"/>
-          <w:szCs w:val="16"/>
-          <w:lang w:eastAsia="en-IN"/>
-        </w:rPr>
-        <w:t xml:space="preserve"> </w:t>
+        <w:t xml:space="preserve">Size </w:t>
       </w:r>
       <w:r>
         <w:rPr>
@@ -9580,36 +9401,8 @@
                 <w:szCs w:val="16"/>
                 <w:lang w:eastAsia="en-IN"/>
               </w:rPr>
-              <w:t>j</w:t>
-            </w:r>
-            <w:proofErr w:type="gramStart"/>
-            <w:r>
-              <w:rPr>
-                <w:rFonts w:ascii="Calibri" w:eastAsia="Times New Roman" w:hAnsi="Calibri" w:cs="Calibri"/>
-                <w:b/>
-                <w:bCs/>
-                <w:color w:val="000000"/>
-                <w:sz w:val="16"/>
-                <w:szCs w:val="16"/>
-                <w:lang w:eastAsia="en-IN"/>
-              </w:rPr>
-              <w:t xml:space="preserve">48  </w:t>
-            </w:r>
-            <w:proofErr w:type="spellStart"/>
-            <w:r>
-              <w:rPr>
-                <w:rFonts w:ascii="Calibri" w:eastAsia="Times New Roman" w:hAnsi="Calibri" w:cs="Calibri"/>
-                <w:b/>
-                <w:bCs/>
-                <w:color w:val="000000"/>
-                <w:sz w:val="16"/>
-                <w:szCs w:val="16"/>
-                <w:lang w:eastAsia="en-IN"/>
-              </w:rPr>
-              <w:t>bagSizePercent</w:t>
-            </w:r>
-            <w:proofErr w:type="spellEnd"/>
-            <w:proofErr w:type="gramEnd"/>
+              <w:t>j48  bagSizePercent</w:t>
+            </w:r>
           </w:p>
         </w:tc>
         <w:tc>
@@ -10068,8 +9861,8 @@
           <w:noProof/>
         </w:rPr>
         <w:drawing>
-          <wp:inline distT="0" distB="0" distL="0" distR="0" wp14:anchorId="310B20B3" wp14:editId="3A9F96FE">
-            <wp:extent cx="2702257" cy="2880964"/>
+          <wp:inline distT="0" distB="0" distL="0" distR="0" wp14:anchorId="310B20B3" wp14:editId="63D97EEF">
+            <wp:extent cx="2483430" cy="2647666"/>
             <wp:effectExtent l="0" t="0" r="0" b="0"/>
             <wp:docPr id="19" name="Picture 19" descr="Graphical user interface, text, application, email&#10;&#10;Description automatically generated"/>
             <wp:cNvGraphicFramePr>
@@ -10091,7 +9884,7 @@
                   <pic:spPr>
                     <a:xfrm>
                       <a:off x="0" y="0"/>
-                      <a:ext cx="2721128" cy="2901083"/>
+                      <a:ext cx="2503249" cy="2668795"/>
                     </a:xfrm>
                     <a:prstGeom prst="rect">
                       <a:avLst/>
@@ -10200,25 +9993,7 @@
           <w:sz w:val="16"/>
           <w:szCs w:val="16"/>
         </w:rPr>
-        <w:t xml:space="preserve">ncourages diversity in the ensemble, works better for “unstable” classifiers - </w:t>
-      </w:r>
-      <w:proofErr w:type="gramStart"/>
-      <w:r>
-        <w:rPr>
-          <w:rFonts w:cstheme="minorHAnsi"/>
-          <w:sz w:val="16"/>
-          <w:szCs w:val="16"/>
-        </w:rPr>
-        <w:t>e.g.</w:t>
-      </w:r>
-      <w:proofErr w:type="gramEnd"/>
-      <w:r>
-        <w:rPr>
-          <w:rFonts w:cstheme="minorHAnsi"/>
-          <w:sz w:val="16"/>
-          <w:szCs w:val="16"/>
-        </w:rPr>
-        <w:t xml:space="preserve"> decision trees, neural networks.</w:t>
+        <w:t>ncourages diversity in the ensemble, works better for “unstable” classifiers - e.g. decision trees, neural networks.</w:t>
       </w:r>
     </w:p>
     <w:p>
@@ -10254,27 +10029,7 @@
           <w:szCs w:val="16"/>
           <w:u w:val="single"/>
         </w:rPr>
-        <w:t xml:space="preserve">Set of classifiers is expected to benefit from random </w:t>
-      </w:r>
-      <w:proofErr w:type="spellStart"/>
-      <w:r>
-        <w:rPr>
-          <w:rFonts w:cstheme="minorHAnsi"/>
-          <w:sz w:val="16"/>
-          <w:szCs w:val="16"/>
-          <w:u w:val="single"/>
-        </w:rPr>
-        <w:t>subspacing</w:t>
-      </w:r>
-      <w:proofErr w:type="spellEnd"/>
-      <w:r>
-        <w:rPr>
-          <w:rFonts w:cstheme="minorHAnsi"/>
-          <w:sz w:val="16"/>
-          <w:szCs w:val="16"/>
-          <w:u w:val="single"/>
-        </w:rPr>
-        <w:t xml:space="preserve"> techniques</w:t>
+        <w:t>Set of classifiers is expected to benefit from random subspacing techniques</w:t>
       </w:r>
       <w:r>
         <w:rPr>
@@ -10295,7 +10050,6 @@
           <w:szCs w:val="16"/>
         </w:rPr>
       </w:pPr>
-      <w:proofErr w:type="spellStart"/>
       <w:r>
         <w:rPr>
           <w:rFonts w:cstheme="minorHAnsi"/>
@@ -10318,16 +10072,7 @@
           <w:sz w:val="16"/>
           <w:szCs w:val="16"/>
         </w:rPr>
-        <w:t>ubspacing</w:t>
-      </w:r>
-      <w:proofErr w:type="spellEnd"/>
-      <w:r>
-        <w:rPr>
-          <w:rFonts w:cstheme="minorHAnsi"/>
-          <w:sz w:val="16"/>
-          <w:szCs w:val="16"/>
-        </w:rPr>
-        <w:t xml:space="preserve"> adds more instability into the classifier (diversity) </w:t>
+        <w:t xml:space="preserve">ubspacing adds more instability into the classifier (diversity) </w:t>
       </w:r>
       <w:r>
         <w:rPr>
@@ -10441,23 +10186,13 @@
           <w:szCs w:val="16"/>
         </w:rPr>
       </w:pPr>
-      <w:proofErr w:type="spellStart"/>
-      <w:r>
-        <w:rPr>
-          <w:rFonts w:cstheme="minorHAnsi"/>
-          <w:sz w:val="16"/>
-          <w:szCs w:val="16"/>
-        </w:rPr>
-        <w:t>RandomSubspacing</w:t>
-      </w:r>
-      <w:proofErr w:type="spellEnd"/>
-      <w:r>
-        <w:rPr>
-          <w:rFonts w:cstheme="minorHAnsi"/>
-          <w:sz w:val="16"/>
-          <w:szCs w:val="16"/>
-        </w:rPr>
-        <w:t xml:space="preserve"> </w:t>
+      <w:r>
+        <w:rPr>
+          <w:rFonts w:cstheme="minorHAnsi"/>
+          <w:sz w:val="16"/>
+          <w:szCs w:val="16"/>
+        </w:rPr>
+        <w:t xml:space="preserve">RandomSubspacing </w:t>
       </w:r>
       <w:r>
         <w:rPr>
@@ -10632,14 +10367,7 @@
           <w:sz w:val="16"/>
           <w:szCs w:val="16"/>
         </w:rPr>
-        <w:t>Neural Networks</w:t>
-      </w:r>
-      <w:r>
-        <w:rPr>
-          <w:sz w:val="16"/>
-          <w:szCs w:val="16"/>
-        </w:rPr>
-        <w:t xml:space="preserve">. </w:t>
+        <w:t xml:space="preserve">Neural Networks. </w:t>
       </w:r>
       <w:r>
         <w:rPr>
@@ -10700,23 +10428,7 @@
           <w:sz w:val="16"/>
           <w:szCs w:val="16"/>
         </w:rPr>
-        <w:t xml:space="preserve">I used </w:t>
-      </w:r>
-      <w:proofErr w:type="spellStart"/>
-      <w:r>
-        <w:rPr>
-          <w:sz w:val="16"/>
-          <w:szCs w:val="16"/>
-        </w:rPr>
-        <w:t>RandomSubSpace</w:t>
-      </w:r>
-      <w:proofErr w:type="spellEnd"/>
-      <w:r>
-        <w:rPr>
-          <w:sz w:val="16"/>
-          <w:szCs w:val="16"/>
-        </w:rPr>
-        <w:t xml:space="preserve"> for Naïve Bayes</w:t>
+        <w:t>I used RandomSubSpace for Naïve Bayes</w:t>
       </w:r>
       <w:r>
         <w:rPr>
@@ -10868,25 +10580,7 @@
           <w:sz w:val="16"/>
           <w:szCs w:val="16"/>
         </w:rPr>
-        <w:t xml:space="preserve"> </w:t>
-      </w:r>
-      <w:proofErr w:type="gramStart"/>
-      <w:r>
-        <w:rPr>
-          <w:rFonts w:cstheme="minorHAnsi"/>
-          <w:sz w:val="16"/>
-          <w:szCs w:val="16"/>
-        </w:rPr>
-        <w:t>bias, since</w:t>
-      </w:r>
-      <w:proofErr w:type="gramEnd"/>
-      <w:r>
-        <w:rPr>
-          <w:rFonts w:cstheme="minorHAnsi"/>
-          <w:sz w:val="16"/>
-          <w:szCs w:val="16"/>
-        </w:rPr>
-        <w:t xml:space="preserve"> it focuses on misclassified examples. </w:t>
+        <w:t xml:space="preserve"> bias, since it focuses on misclassified examples. </w:t>
       </w:r>
     </w:p>
     <w:p>

</xml_diff>